<commit_message>
Add jupyter notebook and other required files
</commit_message>
<xml_diff>
--- a/write_up.docx
+++ b/write_up.docx
@@ -22,7 +22,104 @@
           <w:bCs/>
           <w:u w:val="single"/>
         </w:rPr>
-        <w:t>Project Writeup</w:t>
+        <w:t>Project Writeu</w:t>
+      </w:r>
+      <w:r>
+        <w:rPr>
+          <w:b/>
+          <w:bCs/>
+          <w:u w:val="single"/>
+        </w:rPr>
+        <w:t>p</w:t>
+      </w:r>
+    </w:p>
+    <w:p>
+      <w:pPr>
+        <w:rPr>
+          <w:b/>
+          <w:bCs/>
+        </w:rPr>
+      </w:pPr>
+      <w:r>
+        <w:rPr>
+          <w:b/>
+          <w:bCs/>
+        </w:rPr>
+        <w:t xml:space="preserve">NOTE: </w:t>
+      </w:r>
+      <w:r>
+        <w:rPr>
+          <w:b/>
+          <w:bCs/>
+        </w:rPr>
+        <w:t>The code that I wrote is contained in the first and second cells. In the second cell</w:t>
+      </w:r>
+      <w:r>
+        <w:rPr>
+          <w:b/>
+          <w:bCs/>
+        </w:rPr>
+        <w:t>,</w:t>
+      </w:r>
+      <w:r>
+        <w:rPr>
+          <w:b/>
+          <w:bCs/>
+        </w:rPr>
+        <w:t xml:space="preserve"> I create a class </w:t>
+      </w:r>
+      <w:r>
+        <w:rPr>
+          <w:b/>
+          <w:bCs/>
+        </w:rPr>
+        <w:t xml:space="preserve">that helps with readability. All </w:t>
+      </w:r>
+      <w:proofErr w:type="spellStart"/>
+      <w:r>
+        <w:rPr>
+          <w:b/>
+          <w:bCs/>
+        </w:rPr>
+        <w:t>relevants</w:t>
+      </w:r>
+      <w:proofErr w:type="spellEnd"/>
+      <w:r>
+        <w:rPr>
+          <w:b/>
+          <w:bCs/>
+        </w:rPr>
+        <w:t xml:space="preserve"> outputs </w:t>
+      </w:r>
+      <w:r>
+        <w:rPr>
+          <w:b/>
+          <w:bCs/>
+        </w:rPr>
+        <w:t>are printed below the second cell</w:t>
+      </w:r>
+      <w:r>
+        <w:rPr>
+          <w:b/>
+          <w:bCs/>
+        </w:rPr>
+        <w:t>. In the second cell, please see the function ‘</w:t>
+      </w:r>
+      <w:proofErr w:type="spellStart"/>
+      <w:r>
+        <w:rPr>
+          <w:b/>
+          <w:bCs/>
+        </w:rPr>
+        <w:t>run_pipeline</w:t>
+      </w:r>
+      <w:proofErr w:type="spellEnd"/>
+      <w:r>
+        <w:rPr>
+          <w:b/>
+          <w:bCs/>
+        </w:rPr>
+        <w:t>’ to see the pipeline of the Traffic Sign classifier.</w:t>
       </w:r>
     </w:p>
     <w:p>
@@ -48,17 +145,20 @@
       </w:r>
       <w:proofErr w:type="spellStart"/>
       <w:r>
-        <w:t>show_images_of_class</w:t>
-      </w:r>
-      <w:proofErr w:type="spellEnd"/>
-      <w:r>
-        <w:t xml:space="preserve">’, where the first param is which class you’d like to visualize, and the second optional param is how many images you’d like to display. Each image will pop up in a matplotlib </w:t>
+        <w:t>print_dataset_</w:t>
       </w:r>
       <w:proofErr w:type="gramStart"/>
       <w:r>
-        <w:t>window</w:t>
+        <w:t>metrics</w:t>
+      </w:r>
+      <w:proofErr w:type="spellEnd"/>
+      <w:r>
+        <w:t>’</w:t>
       </w:r>
       <w:proofErr w:type="gramEnd"/>
+      <w:r>
+        <w:t>.</w:t>
+      </w:r>
     </w:p>
     <w:p>
       <w:r>
@@ -169,93 +269,75 @@
       <w:r>
         <w:t xml:space="preserve">’). </w:t>
       </w:r>
+      <w:r>
+        <w:t xml:space="preserve">Out of 10 new images, it got </w:t>
+      </w:r>
+      <w:r>
+        <w:t>9</w:t>
+      </w:r>
+      <w:r>
+        <w:t xml:space="preserve"> correct. </w:t>
+      </w:r>
+      <w:r>
+        <w:t>This fits with my training and test accuracy.</w:t>
+      </w:r>
+    </w:p>
+    <w:p>
+      <w:r>
+        <w:t xml:space="preserve">Model Certainty </w:t>
+      </w:r>
+      <w:r>
+        <w:t>–</w:t>
+      </w:r>
+      <w:r>
+        <w:t xml:space="preserve"> </w:t>
+      </w:r>
+      <w:r>
+        <w:t>In the function ‘</w:t>
+      </w:r>
+      <w:proofErr w:type="spellStart"/>
+      <w:r>
+        <w:t>test_on_my_images</w:t>
+      </w:r>
+      <w:proofErr w:type="spellEnd"/>
+      <w:r>
+        <w:t xml:space="preserve">’, you will see the real answer (ground truth), the network’s top 5 predicted outputs (in order of confidence) for each image, the </w:t>
+      </w:r>
+      <w:proofErr w:type="spellStart"/>
+      <w:r>
+        <w:t>softmax</w:t>
+      </w:r>
+      <w:proofErr w:type="spellEnd"/>
+      <w:r>
+        <w:t xml:space="preserve"> probabilities for those 5 outputs, and the logit values for those 5 outputs. In general, the network is quite confident in its first prediction, and the </w:t>
+      </w:r>
+      <w:proofErr w:type="spellStart"/>
+      <w:r>
+        <w:t>softmax</w:t>
+      </w:r>
+      <w:proofErr w:type="spellEnd"/>
+      <w:r>
+        <w:t xml:space="preserve"> value is usually 95%+.</w:t>
+      </w:r>
+    </w:p>
+    <w:p>
+      <w:r>
+        <w:t>Visualization of the conv layers of the neural network: I visualized the activations for the conv layers in the network. You can find them in the folder ‘</w:t>
+      </w:r>
+      <w:proofErr w:type="spellStart"/>
+      <w:r>
+        <w:t>layer_</w:t>
+      </w:r>
       <w:proofErr w:type="gramStart"/>
       <w:r>
-        <w:t>Out</w:t>
+        <w:t>visualizations</w:t>
+      </w:r>
+      <w:proofErr w:type="spellEnd"/>
+      <w:r>
+        <w:t>’</w:t>
       </w:r>
       <w:proofErr w:type="gramEnd"/>
       <w:r>
-        <w:t xml:space="preserve"> of 10 new images, it only got 7 correct. I am not sure why this is so (although it is </w:t>
-      </w:r>
-      <w:proofErr w:type="gramStart"/>
-      <w:r>
-        <w:t>a very small</w:t>
-      </w:r>
-      <w:proofErr w:type="gramEnd"/>
-      <w:r>
-        <w:t xml:space="preserve"> sample size to make a conclusion), however it could be because my images were slightly more zoomed in into the sign than what was used in the dataset (just a speculation, I’m not entirely sure). I did notice that when looking at the top 5 probabilities for what the network predicted, the correct answer, if not first, was usually in the top 5, suggesting that the network is not so off even when </w:t>
-      </w:r>
-      <w:proofErr w:type="gramStart"/>
-      <w:r>
-        <w:t>it’s</w:t>
-      </w:r>
-      <w:proofErr w:type="gramEnd"/>
-      <w:r>
-        <w:t xml:space="preserve"> wrong. I would say, however, that this network is successful in classifying traffic signs, given the excellent performance on the test set that was provided to me, and the decent performance on my own collected data from </w:t>
-      </w:r>
-      <w:proofErr w:type="gramStart"/>
-      <w:r>
-        <w:t>online</w:t>
-      </w:r>
-      <w:proofErr w:type="gramEnd"/>
-    </w:p>
-    <w:p>
-      <w:r>
-        <w:t xml:space="preserve">Model Certainty </w:t>
-      </w:r>
-      <w:r>
-        <w:t>–</w:t>
-      </w:r>
-      <w:r>
-        <w:t xml:space="preserve"> </w:t>
-      </w:r>
-      <w:r>
-        <w:t>In the function ‘</w:t>
-      </w:r>
-      <w:proofErr w:type="spellStart"/>
-      <w:r>
-        <w:t>test_on_my_images</w:t>
-      </w:r>
-      <w:proofErr w:type="spellEnd"/>
-      <w:r>
-        <w:t xml:space="preserve">’, you will see the real answer (ground truth), the network’s top 5 predicted outputs (in order of confidence) for each image, the </w:t>
-      </w:r>
-      <w:proofErr w:type="spellStart"/>
-      <w:r>
-        <w:t>softmax</w:t>
-      </w:r>
-      <w:proofErr w:type="spellEnd"/>
-      <w:r>
-        <w:t xml:space="preserve"> probabilities for those 5 outputs, and the logit values for those 5 outputs. In general, the network is quite confident in its first prediction, and the </w:t>
-      </w:r>
-      <w:proofErr w:type="spellStart"/>
-      <w:r>
-        <w:t>softmax</w:t>
-      </w:r>
-      <w:proofErr w:type="spellEnd"/>
-      <w:r>
-        <w:t xml:space="preserve"> value is usually 95%+.</w:t>
-      </w:r>
-    </w:p>
-    <w:p>
-      <w:r>
-        <w:lastRenderedPageBreak/>
-        <w:t>Visualization of the conv layers of the neural network: I visualized the activations for the conv layers in the network. You can find them in the folder ‘</w:t>
-      </w:r>
-      <w:proofErr w:type="spellStart"/>
-      <w:r>
-        <w:t>layer_</w:t>
-      </w:r>
-      <w:proofErr w:type="gramStart"/>
-      <w:r>
-        <w:t>visualizations</w:t>
-      </w:r>
-      <w:proofErr w:type="spellEnd"/>
-      <w:r>
-        <w:t>’</w:t>
-      </w:r>
-      <w:proofErr w:type="gramEnd"/>
-      <w:r>
         <w:t xml:space="preserve">. In the first image, the </w:t>
       </w:r>
       <w:r>
@@ -271,11 +353,6 @@
       </w:r>
       <w:r>
         <w:t xml:space="preserve"> The second image shows what the activations are after the input image goes through the second conv layer.</w:t>
-      </w:r>
-    </w:p>
-    <w:p>
-      <w:r>
-        <w:tab/>
       </w:r>
     </w:p>
     <w:sectPr>

</xml_diff>